<commit_message>
Added my log for week 41-2
Format for week number/day is week-day
</commit_message>
<xml_diff>
--- a/Logbog/Logbog.docx
+++ b/Logbog/Logbog.docx
@@ -65,12 +65,27 @@
       </w:r>
     </w:p>
     <w:p>
+      <w:pPr>
+        <w:rPr>
+          <w:sz w:val="22"/>
+          <w:szCs w:val="22"/>
+        </w:rPr>
+      </w:pPr>
       <w:r>
         <w:rPr>
           <w:sz w:val="22"/>
           <w:szCs w:val="22"/>
         </w:rPr>
         <w:t>Andreas: Jeg laver problemformulering samt underspørgsmål til vores poster</w:t>
+      </w:r>
+    </w:p>
+    <w:p>
+      <w:r>
+        <w:rPr>
+          <w:sz w:val="22"/>
+          <w:szCs w:val="22"/>
+        </w:rPr>
+        <w:t>Victor: Jeg laver udgangspunkt til vores poster.</w:t>
       </w:r>
     </w:p>
     <w:sectPr>

</xml_diff>